<commit_message>
finished first draft of the literatur review
add a readme file to instructe others where to put the diagrams for the pflichtenheft
</commit_message>
<xml_diff>
--- a/main/asciidoc/20230329 Aufgabenstellung Team GeoContentAnalyser - MvIP SoSe 23.docx
+++ b/main/asciidoc/20230329 Aufgabenstellung Team GeoContentAnalyser - MvIP SoSe 23.docx
@@ -1,6 +1,6 @@
 
 <file path=word/document.xml><?xml version="1.0" encoding="utf-8"?>
-<w:document xmlns:wpc="http://schemas.microsoft.com/office/word/2010/wordprocessingCanvas" xmlns:cx="http://schemas.microsoft.com/office/drawing/2014/chartex" xmlns:cx1="http://schemas.microsoft.com/office/drawing/2015/9/8/chartex" xmlns:cx2="http://schemas.microsoft.com/office/drawing/2015/10/21/chartex" xmlns:cx3="http://schemas.microsoft.com/office/drawing/2016/5/9/chartex" xmlns:cx4="http://schemas.microsoft.com/office/drawing/2016/5/10/chartex" xmlns:cx5="http://schemas.microsoft.com/office/drawing/2016/5/11/chartex" xmlns:cx6="http://schemas.microsoft.com/office/drawing/2016/5/12/chartex" xmlns:cx7="http://schemas.microsoft.com/office/drawing/2016/5/13/chartex" xmlns:cx8="http://schemas.microsoft.com/office/drawing/2016/5/14/chartex" xmlns:mc="http://schemas.openxmlformats.org/markup-compatibility/2006" xmlns:aink="http://schemas.microsoft.com/office/drawing/2016/ink" xmlns:am3d="http://schemas.microsoft.com/office/drawing/2017/model3d" xmlns:o="urn:schemas-microsoft-com:office:office" xmlns:oel="http://schemas.microsoft.com/office/2019/extlst" xmlns:r="http://schemas.openxmlformats.org/officeDocument/2006/relationships" xmlns:m="http://schemas.openxmlformats.org/officeDocument/2006/math" xmlns:v="urn:schemas-microsoft-com:vml" xmlns:wp14="http://schemas.microsoft.com/office/word/2010/wordprocessingDrawing" xmlns:wp="http://schemas.openxmlformats.org/drawingml/2006/wordprocessingDrawing" xmlns:w10="urn:schemas-microsoft-com:office:word" xmlns:w="http://schemas.openxmlformats.org/wordprocessingml/2006/main" xmlns:w14="http://schemas.microsoft.com/office/word/2010/wordml" xmlns:w15="http://schemas.microsoft.com/office/word/2012/wordml" xmlns:w16cex="http://schemas.microsoft.com/office/word/2018/wordml/cex" xmlns:w16cid="http://schemas.microsoft.com/office/word/2016/wordml/cid" xmlns:w16="http://schemas.microsoft.com/office/word/2018/wordml" xmlns:w16du="http://schemas.microsoft.com/office/word/2023/wordml/word16du" xmlns:w16sdtdh="http://schemas.microsoft.com/office/word/2020/wordml/sdtdatahash" xmlns:w16se="http://schemas.microsoft.com/office/word/2015/wordml/symex" xmlns:wpg="http://schemas.microsoft.com/office/word/2010/wordprocessingGroup" xmlns:wpi="http://schemas.microsoft.com/office/word/2010/wordprocessingInk" xmlns:wne="http://schemas.microsoft.com/office/word/2006/wordml" xmlns:wps="http://schemas.microsoft.com/office/word/2010/wordprocessingShape" mc:Ignorable="w14 w15 w16se w16cid w16 w16cex w16sdtdh wp14">
+<w:document xmlns:wpc="http://schemas.microsoft.com/office/word/2010/wordprocessingCanvas" xmlns:cx="http://schemas.microsoft.com/office/drawing/2014/chartex" xmlns:cx1="http://schemas.microsoft.com/office/drawing/2015/9/8/chartex" xmlns:cx2="http://schemas.microsoft.com/office/drawing/2015/10/21/chartex" xmlns:cx3="http://schemas.microsoft.com/office/drawing/2016/5/9/chartex" xmlns:cx4="http://schemas.microsoft.com/office/drawing/2016/5/10/chartex" xmlns:cx5="http://schemas.microsoft.com/office/drawing/2016/5/11/chartex" xmlns:cx6="http://schemas.microsoft.com/office/drawing/2016/5/12/chartex" xmlns:cx7="http://schemas.microsoft.com/office/drawing/2016/5/13/chartex" xmlns:cx8="http://schemas.microsoft.com/office/drawing/2016/5/14/chartex" xmlns:mc="http://schemas.openxmlformats.org/markup-compatibility/2006" xmlns:aink="http://schemas.microsoft.com/office/drawing/2016/ink" xmlns:am3d="http://schemas.microsoft.com/office/drawing/2017/model3d" xmlns:o="urn:schemas-microsoft-com:office:office" xmlns:oel="http://schemas.microsoft.com/office/2019/extlst" xmlns:r="http://schemas.openxmlformats.org/officeDocument/2006/relationships" xmlns:m="http://schemas.openxmlformats.org/officeDocument/2006/math" xmlns:v="urn:schemas-microsoft-com:vml" xmlns:wp14="http://schemas.microsoft.com/office/word/2010/wordprocessingDrawing" xmlns:wp="http://schemas.openxmlformats.org/drawingml/2006/wordprocessingDrawing" xmlns:w10="urn:schemas-microsoft-com:office:word" xmlns:w="http://schemas.openxmlformats.org/wordprocessingml/2006/main" xmlns:w14="http://schemas.microsoft.com/office/word/2010/wordml" xmlns:w15="http://schemas.microsoft.com/office/word/2012/wordml" xmlns:w16cex="http://schemas.microsoft.com/office/word/2018/wordml/cex" xmlns:w16cid="http://schemas.microsoft.com/office/word/2016/wordml/cid" xmlns:w16="http://schemas.microsoft.com/office/word/2018/wordml" xmlns:w16sdtdh="http://schemas.microsoft.com/office/word/2020/wordml/sdtdatahash" xmlns:w16se="http://schemas.microsoft.com/office/word/2015/wordml/symex" xmlns:wpg="http://schemas.microsoft.com/office/word/2010/wordprocessingGroup" xmlns:wpi="http://schemas.microsoft.com/office/word/2010/wordprocessingInk" xmlns:wne="http://schemas.microsoft.com/office/word/2006/wordml" xmlns:wps="http://schemas.microsoft.com/office/word/2010/wordprocessingShape" mc:Ignorable="w14 w15 w16se w16cid w16 w16cex w16sdtdh wp14">
   <w:body>
     <w:p>
       <w:r>
@@ -281,18 +281,7 @@
         <w:rPr>
           <w:rFonts w:ascii="Calibri" w:eastAsia="Calibri" w:hAnsi="Calibri" w:cs="Calibri"/>
         </w:rPr>
-        <w:t xml:space="preserve">Konsolenanwendung </w:t>
-      </w:r>
-      <w:commentRangeStart w:id="0"/>
-      <w:r>
-        <w:rPr>
-          <w:rFonts w:ascii="Calibri" w:eastAsia="Calibri" w:hAnsi="Calibri" w:cs="Calibri"/>
-        </w:rPr>
-        <w:t>ohne spezielle Bibliotheken</w:t>
-      </w:r>
-      <w:commentRangeEnd w:id="0"/>
-      <w:r>
-        <w:commentReference w:id="0"/>
+        <w:t>Konsolenanwendung ohne spezielle Bibliotheken</w:t>
       </w:r>
     </w:p>
     <w:p>
@@ -494,17 +483,12 @@
           <w:rFonts w:ascii="Calibri" w:eastAsia="Calibri" w:hAnsi="Calibri" w:cs="Calibri"/>
         </w:rPr>
       </w:pPr>
-      <w:commentRangeStart w:id="1"/>
       <w:r>
         <w:rPr>
           <w:rFonts w:ascii="Calibri" w:eastAsia="Calibri" w:hAnsi="Calibri" w:cs="Calibri"/>
         </w:rPr>
         <w:lastRenderedPageBreak/>
         <w:t>Gehe auf jede Landkreisseite mit einem zeitgesteuerten Crawler, der (möglichst) nicht als BOT identifiziert wird (Alternativ kann auch ein Standarddownloader für temporäre, lokale Daten in Betracht gezogen werden.)</w:t>
-      </w:r>
-      <w:commentRangeEnd w:id="1"/>
-      <w:r>
-        <w:commentReference w:id="1"/>
       </w:r>
     </w:p>
     <w:p>
@@ -826,7 +810,7 @@
         </w:rPr>
         <w:t>Test 1: Konvertierung der Tabelle in Excel (</w:t>
       </w:r>
-      <w:hyperlink r:id="rId14">
+      <w:hyperlink r:id="rId10">
         <w:r>
           <w:rPr>
             <w:rStyle w:val="Hyperlink"/>
@@ -859,7 +843,7 @@
         </w:rPr>
         <w:t>Test 2: Konvertierung der Tabelle (</w:t>
       </w:r>
-      <w:hyperlink r:id="rId15">
+      <w:hyperlink r:id="rId11">
         <w:r>
           <w:rPr>
             <w:rStyle w:val="Hyperlink"/>
@@ -968,7 +952,33 @@
         <w:rPr>
           <w:rFonts w:ascii="Calibri" w:eastAsia="Calibri" w:hAnsi="Calibri" w:cs="Calibri"/>
         </w:rPr>
-        <w:t xml:space="preserve">Um die in der Literatur gemachten Aussagen zum Geo-Content Management zu finden, führen Sie bitte vorher eine Strukturierte Literaturanalyse (SLR Structured </w:t>
+        <w:t xml:space="preserve">Um die in der Literatur gemachten Aussagen zum Geo-Content Management zu finden, führen Sie bitte vorher eine </w:t>
+      </w:r>
+      <w:r>
+        <w:rPr>
+          <w:rFonts w:ascii="Calibri" w:eastAsia="Calibri" w:hAnsi="Calibri" w:cs="Calibri"/>
+        </w:rPr>
+        <w:t>Systematische</w:t>
+      </w:r>
+      <w:r>
+        <w:rPr>
+          <w:rFonts w:ascii="Calibri" w:eastAsia="Calibri" w:hAnsi="Calibri" w:cs="Calibri"/>
+        </w:rPr>
+        <w:t xml:space="preserve"> Literaturanalyse (SLR </w:t>
+      </w:r>
+      <w:proofErr w:type="spellStart"/>
+      <w:r>
+        <w:rPr>
+          <w:rFonts w:ascii="Calibri" w:eastAsia="Calibri" w:hAnsi="Calibri" w:cs="Calibri"/>
+        </w:rPr>
+        <w:t>Systematic</w:t>
+      </w:r>
+      <w:proofErr w:type="spellEnd"/>
+      <w:r>
+        <w:rPr>
+          <w:rFonts w:ascii="Calibri" w:eastAsia="Calibri" w:hAnsi="Calibri" w:cs="Calibri"/>
+        </w:rPr>
+        <w:t xml:space="preserve"> </w:t>
       </w:r>
       <w:proofErr w:type="spellStart"/>
       <w:r>
@@ -1011,12 +1021,37 @@
           <w:lang w:val="en-US"/>
         </w:rPr>
       </w:pPr>
+      <w:proofErr w:type="spellStart"/>
       <w:r>
         <w:rPr>
           <w:rFonts w:ascii="Calibri" w:eastAsia="Calibri" w:hAnsi="Calibri" w:cs="Calibri"/>
           <w:lang w:val="en-US"/>
         </w:rPr>
-        <w:t>Suchstring: Geocms OR "geo-content management system" OR "geo content management system" OR "geo-content-management-system"</w:t>
+        <w:t>Suchstring</w:t>
+      </w:r>
+      <w:proofErr w:type="spellEnd"/>
+      <w:r>
+        <w:rPr>
+          <w:rFonts w:ascii="Calibri" w:eastAsia="Calibri" w:hAnsi="Calibri" w:cs="Calibri"/>
+          <w:lang w:val="en-US"/>
+        </w:rPr>
+        <w:t xml:space="preserve">: </w:t>
+      </w:r>
+      <w:proofErr w:type="spellStart"/>
+      <w:r>
+        <w:rPr>
+          <w:rFonts w:ascii="Calibri" w:eastAsia="Calibri" w:hAnsi="Calibri" w:cs="Calibri"/>
+          <w:lang w:val="en-US"/>
+        </w:rPr>
+        <w:t>Geocms</w:t>
+      </w:r>
+      <w:proofErr w:type="spellEnd"/>
+      <w:r>
+        <w:rPr>
+          <w:rFonts w:ascii="Calibri" w:eastAsia="Calibri" w:hAnsi="Calibri" w:cs="Calibri"/>
+          <w:lang w:val="en-US"/>
+        </w:rPr>
+        <w:t xml:space="preserve"> OR "geo-content management system" OR "geo content management system" OR "geo-content-management-system"</w:t>
       </w:r>
     </w:p>
     <w:p>
@@ -1054,7 +1089,23 @@
           <w:rFonts w:ascii="Calibri" w:eastAsia="Calibri" w:hAnsi="Calibri" w:cs="Calibri"/>
           <w:lang w:val="en-US"/>
         </w:rPr>
-        <w:t>Idee 1: (Geocms OR "geo-content management system" OR "geo content management system" OR "geo-content-management-system") AND government AND Website</w:t>
+        <w:t>Idee 1: (</w:t>
+      </w:r>
+      <w:proofErr w:type="spellStart"/>
+      <w:r>
+        <w:rPr>
+          <w:rFonts w:ascii="Calibri" w:eastAsia="Calibri" w:hAnsi="Calibri" w:cs="Calibri"/>
+          <w:lang w:val="en-US"/>
+        </w:rPr>
+        <w:t>Geocms</w:t>
+      </w:r>
+      <w:proofErr w:type="spellEnd"/>
+      <w:r>
+        <w:rPr>
+          <w:rFonts w:ascii="Calibri" w:eastAsia="Calibri" w:hAnsi="Calibri" w:cs="Calibri"/>
+          <w:lang w:val="en-US"/>
+        </w:rPr>
+        <w:t xml:space="preserve"> OR "geo-content management system" OR "geo content management system" OR "geo-content-management-system") AND government AND Website</w:t>
       </w:r>
     </w:p>
     <w:p>
@@ -1222,72 +1273,8 @@
 </w:document>
 </file>
 
-<file path=word/comments.xml><?xml version="1.0" encoding="utf-8"?>
-<w:comments xmlns:wpc="http://schemas.microsoft.com/office/word/2010/wordprocessingCanvas" xmlns:cx="http://schemas.microsoft.com/office/drawing/2014/chartex" xmlns:cx1="http://schemas.microsoft.com/office/drawing/2015/9/8/chartex" xmlns:cx2="http://schemas.microsoft.com/office/drawing/2015/10/21/chartex" xmlns:cx3="http://schemas.microsoft.com/office/drawing/2016/5/9/chartex" xmlns:cx4="http://schemas.microsoft.com/office/drawing/2016/5/10/chartex" xmlns:cx5="http://schemas.microsoft.com/office/drawing/2016/5/11/chartex" xmlns:cx6="http://schemas.microsoft.com/office/drawing/2016/5/12/chartex" xmlns:cx7="http://schemas.microsoft.com/office/drawing/2016/5/13/chartex" xmlns:cx8="http://schemas.microsoft.com/office/drawing/2016/5/14/chartex" xmlns:mc="http://schemas.openxmlformats.org/markup-compatibility/2006" xmlns:aink="http://schemas.microsoft.com/office/drawing/2016/ink" xmlns:am3d="http://schemas.microsoft.com/office/drawing/2017/model3d" xmlns:o="urn:schemas-microsoft-com:office:office" xmlns:oel="http://schemas.microsoft.com/office/2019/extlst" xmlns:r="http://schemas.openxmlformats.org/officeDocument/2006/relationships" xmlns:m="http://schemas.openxmlformats.org/officeDocument/2006/math" xmlns:v="urn:schemas-microsoft-com:vml" xmlns:wp14="http://schemas.microsoft.com/office/word/2010/wordprocessingDrawing" xmlns:wp="http://schemas.openxmlformats.org/drawingml/2006/wordprocessingDrawing" xmlns:w10="urn:schemas-microsoft-com:office:word" xmlns:w="http://schemas.openxmlformats.org/wordprocessingml/2006/main" xmlns:w14="http://schemas.microsoft.com/office/word/2010/wordml" xmlns:w15="http://schemas.microsoft.com/office/word/2012/wordml" xmlns:w16cex="http://schemas.microsoft.com/office/word/2018/wordml/cex" xmlns:w16cid="http://schemas.microsoft.com/office/word/2016/wordml/cid" xmlns:w16="http://schemas.microsoft.com/office/word/2018/wordml" xmlns:w16du="http://schemas.microsoft.com/office/word/2023/wordml/word16du" xmlns:w16sdtdh="http://schemas.microsoft.com/office/word/2020/wordml/sdtdatahash" xmlns:w16se="http://schemas.microsoft.com/office/word/2015/wordml/symex" xmlns:wpg="http://schemas.microsoft.com/office/word/2010/wordprocessingGroup" xmlns:wpi="http://schemas.microsoft.com/office/word/2010/wordprocessingInk" xmlns:wne="http://schemas.microsoft.com/office/word/2006/wordml" xmlns:wps="http://schemas.microsoft.com/office/word/2010/wordprocessingShape" mc:Ignorable="w14 w15 w16se w16cid w16 w16cex w16sdtdh wp14">
-  <w:comment w:id="0" w:author="Guest User" w:date="2023-04-04T15:44:00Z" w:initials="GU">
-    <w:p>
-      <w:r>
-        <w:t>problematisch</w:t>
-      </w:r>
-      <w:r>
-        <w:annotationRef/>
-      </w:r>
-    </w:p>
-    <w:p/>
-  </w:comment>
-  <w:comment w:id="1" w:author="Guest User" w:date="2023-04-04T15:48:00Z" w:initials="GU">
-    <w:p>
-      <w:r>
-        <w:t>Wikipedia bietet API dafur</w:t>
-      </w:r>
-      <w:r>
-        <w:annotationRef/>
-      </w:r>
-    </w:p>
-    <w:p>
-      <w:r>
-        <w:t>https://en.wikipedia.org/api/rest_v1/</w:t>
-      </w:r>
-    </w:p>
-  </w:comment>
-</w:comments>
-</file>
-
-<file path=word/commentsExtended.xml><?xml version="1.0" encoding="utf-8"?>
-<w15:commentsEx xmlns:wpc="http://schemas.microsoft.com/office/word/2010/wordprocessingCanvas" xmlns:cx="http://schemas.microsoft.com/office/drawing/2014/chartex" xmlns:cx1="http://schemas.microsoft.com/office/drawing/2015/9/8/chartex" xmlns:cx2="http://schemas.microsoft.com/office/drawing/2015/10/21/chartex" xmlns:cx3="http://schemas.microsoft.com/office/drawing/2016/5/9/chartex" xmlns:cx4="http://schemas.microsoft.com/office/drawing/2016/5/10/chartex" xmlns:cx5="http://schemas.microsoft.com/office/drawing/2016/5/11/chartex" xmlns:cx6="http://schemas.microsoft.com/office/drawing/2016/5/12/chartex" xmlns:cx7="http://schemas.microsoft.com/office/drawing/2016/5/13/chartex" xmlns:cx8="http://schemas.microsoft.com/office/drawing/2016/5/14/chartex" xmlns:mc="http://schemas.openxmlformats.org/markup-compatibility/2006" xmlns:aink="http://schemas.microsoft.com/office/drawing/2016/ink" xmlns:am3d="http://schemas.microsoft.com/office/drawing/2017/model3d" xmlns:o="urn:schemas-microsoft-com:office:office" xmlns:oel="http://schemas.microsoft.com/office/2019/extlst" xmlns:r="http://schemas.openxmlformats.org/officeDocument/2006/relationships" xmlns:m="http://schemas.openxmlformats.org/officeDocument/2006/math" xmlns:v="urn:schemas-microsoft-com:vml" xmlns:wp14="http://schemas.microsoft.com/office/word/2010/wordprocessingDrawing" xmlns:wp="http://schemas.openxmlformats.org/drawingml/2006/wordprocessingDrawing" xmlns:w10="urn:schemas-microsoft-com:office:word" xmlns:w="http://schemas.openxmlformats.org/wordprocessingml/2006/main" xmlns:w14="http://schemas.microsoft.com/office/word/2010/wordml" xmlns:w15="http://schemas.microsoft.com/office/word/2012/wordml" xmlns:w16cex="http://schemas.microsoft.com/office/word/2018/wordml/cex" xmlns:w16cid="http://schemas.microsoft.com/office/word/2016/wordml/cid" xmlns:w16="http://schemas.microsoft.com/office/word/2018/wordml" xmlns:w16du="http://schemas.microsoft.com/office/word/2023/wordml/word16du" xmlns:w16sdtdh="http://schemas.microsoft.com/office/word/2020/wordml/sdtdatahash" xmlns:w16se="http://schemas.microsoft.com/office/word/2015/wordml/symex" xmlns:wpg="http://schemas.microsoft.com/office/word/2010/wordprocessingGroup" xmlns:wpi="http://schemas.microsoft.com/office/word/2010/wordprocessingInk" xmlns:wne="http://schemas.microsoft.com/office/word/2006/wordml" xmlns:wps="http://schemas.microsoft.com/office/word/2010/wordprocessingShape" mc:Ignorable="w14 w15 w16se w16cid w16 w16cex w16sdtdh wp14">
-  <w15:commentEx w15:paraId="76CA9F48" w15:done="0"/>
-  <w15:commentEx w15:paraId="7F050D58" w15:done="0"/>
-</w15:commentsEx>
-</file>
-
-<file path=word/commentsExtensible.xml><?xml version="1.0" encoding="utf-8"?>
-<w16cex:commentsExtensible xmlns:wpc="http://schemas.microsoft.com/office/word/2010/wordprocessingCanvas" xmlns:cx="http://schemas.microsoft.com/office/drawing/2014/chartex" xmlns:cx1="http://schemas.microsoft.com/office/drawing/2015/9/8/chartex" xmlns:cx2="http://schemas.microsoft.com/office/drawing/2015/10/21/chartex" xmlns:cx3="http://schemas.microsoft.com/office/drawing/2016/5/9/chartex" xmlns:cx4="http://schemas.microsoft.com/office/drawing/2016/5/10/chartex" xmlns:cx5="http://schemas.microsoft.com/office/drawing/2016/5/11/chartex" xmlns:cx6="http://schemas.microsoft.com/office/drawing/2016/5/12/chartex" xmlns:cx7="http://schemas.microsoft.com/office/drawing/2016/5/13/chartex" xmlns:cx8="http://schemas.microsoft.com/office/drawing/2016/5/14/chartex" xmlns:mc="http://schemas.openxmlformats.org/markup-compatibility/2006" xmlns:aink="http://schemas.microsoft.com/office/drawing/2016/ink" xmlns:am3d="http://schemas.microsoft.com/office/drawing/2017/model3d" xmlns:o="urn:schemas-microsoft-com:office:office" xmlns:oel="http://schemas.microsoft.com/office/2019/extlst" xmlns:r="http://schemas.openxmlformats.org/officeDocument/2006/relationships" xmlns:m="http://schemas.openxmlformats.org/officeDocument/2006/math" xmlns:v="urn:schemas-microsoft-com:vml" xmlns:wp14="http://schemas.microsoft.com/office/word/2010/wordprocessingDrawing" xmlns:wp="http://schemas.openxmlformats.org/drawingml/2006/wordprocessingDrawing" xmlns:w10="urn:schemas-microsoft-com:office:word" xmlns:w="http://schemas.openxmlformats.org/wordprocessingml/2006/main" xmlns:w14="http://schemas.microsoft.com/office/word/2010/wordml" xmlns:w15="http://schemas.microsoft.com/office/word/2012/wordml" xmlns:w16cex="http://schemas.microsoft.com/office/word/2018/wordml/cex" xmlns:w16cid="http://schemas.microsoft.com/office/word/2016/wordml/cid" xmlns:w16="http://schemas.microsoft.com/office/word/2018/wordml" xmlns:w16du="http://schemas.microsoft.com/office/word/2023/wordml/word16du" xmlns:w16sdtdh="http://schemas.microsoft.com/office/word/2020/wordml/sdtdatahash" xmlns:w16se="http://schemas.microsoft.com/office/word/2015/wordml/symex" xmlns:wpg="http://schemas.microsoft.com/office/word/2010/wordprocessingGroup" xmlns:wpi="http://schemas.microsoft.com/office/word/2010/wordprocessingInk" xmlns:wne="http://schemas.microsoft.com/office/word/2006/wordml" xmlns:wps="http://schemas.microsoft.com/office/word/2010/wordprocessingShape" mc:Ignorable="w14 w15 w16se w16cid w16 w16cex w16sdtdh wp14">
-  <w16cex:commentExtensible w16cex:durableId="3E3C63AD" w16cex:dateUtc="2023-04-04T13:44:00Z">
-    <w16cex:extLst>
-      <w16:ext xmlns="" w16:uri="{CE6994B0-6A32-4C9F-8C6B-6E91EDA988CE}">
-        <cr:reactions xmlns:cr="http://schemas.microsoft.com/office/comments/2020/reactions">
-          <cr:reaction reactionType="1">
-            <cr:reactionInfo dateUtc="2023-04-04T13:45:22.416Z">
-              <cr:user userId="S::urn:spo:anon#487aefec50fbe7410b5f90d2488336354715d88e7caddbb9651b582a7ba2a163::" userProvider="AD" userName="Gastbenutzer"/>
-            </cr:reactionInfo>
-          </cr:reaction>
-        </cr:reactions>
-      </w16:ext>
-    </w16cex:extLst>
-  </w16cex:commentExtensible>
-  <w16cex:commentExtensible w16cex:durableId="5B4515C3" w16cex:dateUtc="2023-04-04T13:48:00Z"/>
-</w16cex:commentsExtensible>
-</file>
-
-<file path=word/commentsIds.xml><?xml version="1.0" encoding="utf-8"?>
-<w16cid:commentsIds xmlns:wpc="http://schemas.microsoft.com/office/word/2010/wordprocessingCanvas" xmlns:cx="http://schemas.microsoft.com/office/drawing/2014/chartex" xmlns:cx1="http://schemas.microsoft.com/office/drawing/2015/9/8/chartex" xmlns:cx2="http://schemas.microsoft.com/office/drawing/2015/10/21/chartex" xmlns:cx3="http://schemas.microsoft.com/office/drawing/2016/5/9/chartex" xmlns:cx4="http://schemas.microsoft.com/office/drawing/2016/5/10/chartex" xmlns:cx5="http://schemas.microsoft.com/office/drawing/2016/5/11/chartex" xmlns:cx6="http://schemas.microsoft.com/office/drawing/2016/5/12/chartex" xmlns:cx7="http://schemas.microsoft.com/office/drawing/2016/5/13/chartex" xmlns:cx8="http://schemas.microsoft.com/office/drawing/2016/5/14/chartex" xmlns:mc="http://schemas.openxmlformats.org/markup-compatibility/2006" xmlns:aink="http://schemas.microsoft.com/office/drawing/2016/ink" xmlns:am3d="http://schemas.microsoft.com/office/drawing/2017/model3d" xmlns:o="urn:schemas-microsoft-com:office:office" xmlns:oel="http://schemas.microsoft.com/office/2019/extlst" xmlns:r="http://schemas.openxmlformats.org/officeDocument/2006/relationships" xmlns:m="http://schemas.openxmlformats.org/officeDocument/2006/math" xmlns:v="urn:schemas-microsoft-com:vml" xmlns:wp14="http://schemas.microsoft.com/office/word/2010/wordprocessingDrawing" xmlns:wp="http://schemas.openxmlformats.org/drawingml/2006/wordprocessingDrawing" xmlns:w10="urn:schemas-microsoft-com:office:word" xmlns:w="http://schemas.openxmlformats.org/wordprocessingml/2006/main" xmlns:w14="http://schemas.microsoft.com/office/word/2010/wordml" xmlns:w15="http://schemas.microsoft.com/office/word/2012/wordml" xmlns:w16cex="http://schemas.microsoft.com/office/word/2018/wordml/cex" xmlns:w16cid="http://schemas.microsoft.com/office/word/2016/wordml/cid" xmlns:w16="http://schemas.microsoft.com/office/word/2018/wordml" xmlns:w16du="http://schemas.microsoft.com/office/word/2023/wordml/word16du" xmlns:w16sdtdh="http://schemas.microsoft.com/office/word/2020/wordml/sdtdatahash" xmlns:w16se="http://schemas.microsoft.com/office/word/2015/wordml/symex" xmlns:wpg="http://schemas.microsoft.com/office/word/2010/wordprocessingGroup" xmlns:wpi="http://schemas.microsoft.com/office/word/2010/wordprocessingInk" xmlns:wne="http://schemas.microsoft.com/office/word/2006/wordml" xmlns:wps="http://schemas.microsoft.com/office/word/2010/wordprocessingShape" mc:Ignorable="w14 w15 w16se w16cid w16 w16cex w16sdtdh wp14">
-  <w16cid:commentId w16cid:paraId="76CA9F48" w16cid:durableId="3E3C63AD"/>
-  <w16cid:commentId w16cid:paraId="7F050D58" w16cid:durableId="5B4515C3"/>
-</w16cid:commentsIds>
-</file>
-
 <file path=word/numbering.xml><?xml version="1.0" encoding="utf-8"?>
-<w:numbering xmlns:wpc="http://schemas.microsoft.com/office/word/2010/wordprocessingCanvas" xmlns:cx="http://schemas.microsoft.com/office/drawing/2014/chartex" xmlns:cx1="http://schemas.microsoft.com/office/drawing/2015/9/8/chartex" xmlns:cx2="http://schemas.microsoft.com/office/drawing/2015/10/21/chartex" xmlns:cx3="http://schemas.microsoft.com/office/drawing/2016/5/9/chartex" xmlns:cx4="http://schemas.microsoft.com/office/drawing/2016/5/10/chartex" xmlns:cx5="http://schemas.microsoft.com/office/drawing/2016/5/11/chartex" xmlns:cx6="http://schemas.microsoft.com/office/drawing/2016/5/12/chartex" xmlns:cx7="http://schemas.microsoft.com/office/drawing/2016/5/13/chartex" xmlns:cx8="http://schemas.microsoft.com/office/drawing/2016/5/14/chartex" xmlns:mc="http://schemas.openxmlformats.org/markup-compatibility/2006" xmlns:aink="http://schemas.microsoft.com/office/drawing/2016/ink" xmlns:am3d="http://schemas.microsoft.com/office/drawing/2017/model3d" xmlns:o="urn:schemas-microsoft-com:office:office" xmlns:oel="http://schemas.microsoft.com/office/2019/extlst" xmlns:r="http://schemas.openxmlformats.org/officeDocument/2006/relationships" xmlns:m="http://schemas.openxmlformats.org/officeDocument/2006/math" xmlns:v="urn:schemas-microsoft-com:vml" xmlns:wp14="http://schemas.microsoft.com/office/word/2010/wordprocessingDrawing" xmlns:wp="http://schemas.openxmlformats.org/drawingml/2006/wordprocessingDrawing" xmlns:w10="urn:schemas-microsoft-com:office:word" xmlns:w="http://schemas.openxmlformats.org/wordprocessingml/2006/main" xmlns:w14="http://schemas.microsoft.com/office/word/2010/wordml" xmlns:w15="http://schemas.microsoft.com/office/word/2012/wordml" xmlns:w16cex="http://schemas.microsoft.com/office/word/2018/wordml/cex" xmlns:w16cid="http://schemas.microsoft.com/office/word/2016/wordml/cid" xmlns:w16="http://schemas.microsoft.com/office/word/2018/wordml" xmlns:w16du="http://schemas.microsoft.com/office/word/2023/wordml/word16du" xmlns:w16sdtdh="http://schemas.microsoft.com/office/word/2020/wordml/sdtdatahash" xmlns:w16se="http://schemas.microsoft.com/office/word/2015/wordml/symex" xmlns:wpg="http://schemas.microsoft.com/office/word/2010/wordprocessingGroup" xmlns:wpi="http://schemas.microsoft.com/office/word/2010/wordprocessingInk" xmlns:wne="http://schemas.microsoft.com/office/word/2006/wordml" xmlns:wps="http://schemas.microsoft.com/office/word/2010/wordprocessingShape" mc:Ignorable="w14 w15 w16se w16cid w16 w16cex w16sdtdh wp14">
+<w:numbering xmlns:wpc="http://schemas.microsoft.com/office/word/2010/wordprocessingCanvas" xmlns:cx="http://schemas.microsoft.com/office/drawing/2014/chartex" xmlns:cx1="http://schemas.microsoft.com/office/drawing/2015/9/8/chartex" xmlns:cx2="http://schemas.microsoft.com/office/drawing/2015/10/21/chartex" xmlns:cx3="http://schemas.microsoft.com/office/drawing/2016/5/9/chartex" xmlns:cx4="http://schemas.microsoft.com/office/drawing/2016/5/10/chartex" xmlns:cx5="http://schemas.microsoft.com/office/drawing/2016/5/11/chartex" xmlns:cx6="http://schemas.microsoft.com/office/drawing/2016/5/12/chartex" xmlns:cx7="http://schemas.microsoft.com/office/drawing/2016/5/13/chartex" xmlns:cx8="http://schemas.microsoft.com/office/drawing/2016/5/14/chartex" xmlns:mc="http://schemas.openxmlformats.org/markup-compatibility/2006" xmlns:aink="http://schemas.microsoft.com/office/drawing/2016/ink" xmlns:am3d="http://schemas.microsoft.com/office/drawing/2017/model3d" xmlns:o="urn:schemas-microsoft-com:office:office" xmlns:oel="http://schemas.microsoft.com/office/2019/extlst" xmlns:r="http://schemas.openxmlformats.org/officeDocument/2006/relationships" xmlns:m="http://schemas.openxmlformats.org/officeDocument/2006/math" xmlns:v="urn:schemas-microsoft-com:vml" xmlns:wp14="http://schemas.microsoft.com/office/word/2010/wordprocessingDrawing" xmlns:wp="http://schemas.openxmlformats.org/drawingml/2006/wordprocessingDrawing" xmlns:w10="urn:schemas-microsoft-com:office:word" xmlns:w="http://schemas.openxmlformats.org/wordprocessingml/2006/main" xmlns:w14="http://schemas.microsoft.com/office/word/2010/wordml" xmlns:w15="http://schemas.microsoft.com/office/word/2012/wordml" xmlns:w16cex="http://schemas.microsoft.com/office/word/2018/wordml/cex" xmlns:w16cid="http://schemas.microsoft.com/office/word/2016/wordml/cid" xmlns:w16="http://schemas.microsoft.com/office/word/2018/wordml" xmlns:w16sdtdh="http://schemas.microsoft.com/office/word/2020/wordml/sdtdatahash" xmlns:w16se="http://schemas.microsoft.com/office/word/2015/wordml/symex" xmlns:wpg="http://schemas.microsoft.com/office/word/2010/wordprocessingGroup" xmlns:wpi="http://schemas.microsoft.com/office/word/2010/wordprocessingInk" xmlns:wne="http://schemas.microsoft.com/office/word/2006/wordml" xmlns:wps="http://schemas.microsoft.com/office/word/2010/wordprocessingShape" mc:Ignorable="w14 w15 w16se w16cid w16 w16cex w16sdtdh wp14">
   <w:abstractNum w:abstractNumId="0" w15:restartNumberingAfterBreak="0">
     <w:nsid w:val="02DF8C3F"/>
     <w:multiLevelType w:val="hybridMultilevel"/>
@@ -6393,14 +6380,6 @@
     <w:abstractNumId w:val="21"/>
   </w:num>
 </w:numbering>
-</file>
-
-<file path=word/people.xml><?xml version="1.0" encoding="utf-8"?>
-<w15:people xmlns:wpc="http://schemas.microsoft.com/office/word/2010/wordprocessingCanvas" xmlns:cx="http://schemas.microsoft.com/office/drawing/2014/chartex" xmlns:cx1="http://schemas.microsoft.com/office/drawing/2015/9/8/chartex" xmlns:cx2="http://schemas.microsoft.com/office/drawing/2015/10/21/chartex" xmlns:cx3="http://schemas.microsoft.com/office/drawing/2016/5/9/chartex" xmlns:cx4="http://schemas.microsoft.com/office/drawing/2016/5/10/chartex" xmlns:cx5="http://schemas.microsoft.com/office/drawing/2016/5/11/chartex" xmlns:cx6="http://schemas.microsoft.com/office/drawing/2016/5/12/chartex" xmlns:cx7="http://schemas.microsoft.com/office/drawing/2016/5/13/chartex" xmlns:cx8="http://schemas.microsoft.com/office/drawing/2016/5/14/chartex" xmlns:mc="http://schemas.openxmlformats.org/markup-compatibility/2006" xmlns:aink="http://schemas.microsoft.com/office/drawing/2016/ink" xmlns:am3d="http://schemas.microsoft.com/office/drawing/2017/model3d" xmlns:o="urn:schemas-microsoft-com:office:office" xmlns:oel="http://schemas.microsoft.com/office/2019/extlst" xmlns:r="http://schemas.openxmlformats.org/officeDocument/2006/relationships" xmlns:m="http://schemas.openxmlformats.org/officeDocument/2006/math" xmlns:v="urn:schemas-microsoft-com:vml" xmlns:wp14="http://schemas.microsoft.com/office/word/2010/wordprocessingDrawing" xmlns:wp="http://schemas.openxmlformats.org/drawingml/2006/wordprocessingDrawing" xmlns:w10="urn:schemas-microsoft-com:office:word" xmlns:w="http://schemas.openxmlformats.org/wordprocessingml/2006/main" xmlns:w14="http://schemas.microsoft.com/office/word/2010/wordml" xmlns:w15="http://schemas.microsoft.com/office/word/2012/wordml" xmlns:w16cex="http://schemas.microsoft.com/office/word/2018/wordml/cex" xmlns:w16cid="http://schemas.microsoft.com/office/word/2016/wordml/cid" xmlns:w16="http://schemas.microsoft.com/office/word/2018/wordml" xmlns:w16du="http://schemas.microsoft.com/office/word/2023/wordml/word16du" xmlns:w16sdtdh="http://schemas.microsoft.com/office/word/2020/wordml/sdtdatahash" xmlns:w16se="http://schemas.microsoft.com/office/word/2015/wordml/symex" xmlns:wpg="http://schemas.microsoft.com/office/word/2010/wordprocessingGroup" xmlns:wpi="http://schemas.microsoft.com/office/word/2010/wordprocessingInk" xmlns:wne="http://schemas.microsoft.com/office/word/2006/wordml" xmlns:wps="http://schemas.microsoft.com/office/word/2010/wordprocessingShape" mc:Ignorable="w14 w15 w16se w16cid w16 w16cex w16sdtdh wp14">
-  <w15:person w15:author="Guest User">
-    <w15:presenceInfo w15:providerId="AD" w15:userId="S::urn:spo:anon#487aefec50fbe7410b5f90d2488336354715d88e7caddbb9651b582a7ba2a163::"/>
-  </w15:person>
-</w15:people>
 </file>
 
 <file path=word/styles.xml><?xml version="1.0" encoding="utf-8"?>

</xml_diff>